<commit_message>
Versión casi final 6°-1 y originales autor 4°-9
</commit_message>
<xml_diff>
--- a/fuentes/contenidos/grado06/guion01/Evaluacion_CS_06_01_CO.docx
+++ b/fuentes/contenidos/grado06/guion01/Evaluacion_CS_06_01_CO.docx
@@ -4,65 +4,29 @@
   <w:body>
     <w:p>
       <w:pPr>
+        <w:spacing w:after="0"/>
         <w:rPr>
-          <w:rFonts w:ascii="Arial" w:hAnsi="Arial" w:cs="Arial"/>
           <w:sz w:val="24"/>
           <w:szCs w:val="24"/>
         </w:rPr>
       </w:pPr>
-      <w:r>
-        <w:rPr>
-          <w:rFonts w:ascii="Arial" w:hAnsi="Arial" w:cs="Arial"/>
-          <w:sz w:val="24"/>
-          <w:szCs w:val="24"/>
-        </w:rPr>
-        <w:t>AUTOEVALUACIÓN</w:t>
-      </w:r>
-    </w:p>
-    <w:p>
-      <w:pPr>
-        <w:rPr>
-          <w:rFonts w:ascii="Arial" w:hAnsi="Arial" w:cs="Arial"/>
-          <w:sz w:val="24"/>
-          <w:szCs w:val="24"/>
-        </w:rPr>
-      </w:pPr>
-      <w:r>
-        <w:rPr>
-          <w:rFonts w:ascii="Arial" w:hAnsi="Arial" w:cs="Arial"/>
-          <w:b/>
-          <w:color w:val="000000"/>
-          <w:sz w:val="24"/>
-          <w:szCs w:val="24"/>
-          <w:shd w:val="clear" w:color="auto" w:fill="FFFFFF"/>
-        </w:rPr>
-        <w:t>CS_08_01_REC 210</w:t>
-      </w:r>
-    </w:p>
-    <w:p>
-      <w:pPr>
-        <w:spacing w:after="0"/>
-        <w:rPr>
-          <w:rFonts w:ascii="Times" w:hAnsi="Times"/>
-        </w:rPr>
-      </w:pPr>
-      <w:bookmarkStart w:id="0" w:name="_GoBack"/>
-      <w:bookmarkEnd w:id="0"/>
     </w:p>
     <w:tbl>
       <w:tblPr>
         <w:tblStyle w:val="Tablaconcuadrcula"/>
         <w:tblW w:w="0" w:type="auto"/>
+        <w:tblInd w:w="-176" w:type="dxa"/>
+        <w:tblLayout w:type="fixed"/>
         <w:tblLook w:val="04A0" w:firstRow="1" w:lastRow="0" w:firstColumn="1" w:lastColumn="0" w:noHBand="0" w:noVBand="1"/>
       </w:tblPr>
       <w:tblGrid>
-        <w:gridCol w:w="1021"/>
-        <w:gridCol w:w="8033"/>
+        <w:gridCol w:w="1560"/>
+        <w:gridCol w:w="7670"/>
       </w:tblGrid>
       <w:tr>
         <w:tc>
           <w:tcPr>
-            <w:tcW w:w="6854" w:type="dxa"/>
+            <w:tcW w:w="9230" w:type="dxa"/>
             <w:gridSpan w:val="2"/>
             <w:shd w:val="clear" w:color="auto" w:fill="000000" w:themeFill="text1"/>
           </w:tcPr>
@@ -70,16 +34,20 @@
             <w:pPr>
               <w:jc w:val="center"/>
               <w:rPr>
-                <w:rFonts w:ascii="Times New Roman" w:hAnsi="Times New Roman" w:cs="Times New Roman"/>
+                <w:rFonts w:cs="Times New Roman"/>
                 <w:b/>
                 <w:color w:val="FFFFFF" w:themeColor="background1"/>
+                <w:sz w:val="24"/>
+                <w:szCs w:val="24"/>
               </w:rPr>
             </w:pPr>
             <w:r>
               <w:rPr>
-                <w:rFonts w:ascii="Times New Roman" w:hAnsi="Times New Roman" w:cs="Times New Roman"/>
+                <w:rFonts w:cs="Times New Roman"/>
                 <w:b/>
                 <w:color w:val="FFFFFF" w:themeColor="background1"/>
+                <w:sz w:val="24"/>
+                <w:szCs w:val="24"/>
               </w:rPr>
               <w:t>Practica: recurso aprovechado</w:t>
             </w:r>
@@ -89,25 +57,25 @@
       <w:tr>
         <w:tc>
           <w:tcPr>
-            <w:tcW w:w="1393" w:type="dxa"/>
+            <w:tcW w:w="1560" w:type="dxa"/>
           </w:tcPr>
           <w:p>
             <w:pPr>
               <w:rPr>
-                <w:rFonts w:ascii="Times New Roman" w:hAnsi="Times New Roman" w:cs="Times New Roman"/>
+                <w:rFonts w:cs="Times New Roman"/>
                 <w:b/>
                 <w:color w:val="000000"/>
-                <w:sz w:val="18"/>
-                <w:szCs w:val="18"/>
+                <w:sz w:val="24"/>
+                <w:szCs w:val="24"/>
               </w:rPr>
             </w:pPr>
             <w:r>
               <w:rPr>
-                <w:rFonts w:ascii="Times New Roman" w:hAnsi="Times New Roman" w:cs="Times New Roman"/>
+                <w:rFonts w:cs="Times New Roman"/>
                 <w:b/>
                 <w:color w:val="000000"/>
-                <w:sz w:val="18"/>
-                <w:szCs w:val="18"/>
+                <w:sz w:val="24"/>
+                <w:szCs w:val="24"/>
               </w:rPr>
               <w:t>Código</w:t>
             </w:r>
@@ -115,40 +83,36 @@
         </w:tc>
         <w:tc>
           <w:tcPr>
-            <w:tcW w:w="5461" w:type="dxa"/>
+            <w:tcW w:w="7670" w:type="dxa"/>
           </w:tcPr>
           <w:p>
             <w:pPr>
               <w:rPr>
-                <w:rFonts w:ascii="Times New Roman" w:hAnsi="Times New Roman" w:cs="Times New Roman"/>
+                <w:rFonts w:cs="Times New Roman"/>
                 <w:b/>
                 <w:color w:val="000000"/>
-                <w:sz w:val="18"/>
-                <w:szCs w:val="18"/>
+                <w:sz w:val="24"/>
+                <w:szCs w:val="24"/>
               </w:rPr>
             </w:pPr>
             <w:r>
               <w:rPr>
-                <w:rFonts w:ascii="Times New Roman" w:hAnsi="Times New Roman" w:cs="Times New Roman"/>
-                <w:color w:val="000000"/>
+                <w:rFonts w:cs="Times New Roman"/>
+                <w:color w:val="000000"/>
+                <w:sz w:val="24"/>
+                <w:szCs w:val="24"/>
                 <w:lang w:val="en-US"/>
               </w:rPr>
-              <w:t>CS_06_</w:t>
-            </w:r>
-            <w:r>
-              <w:rPr>
-                <w:rFonts w:ascii="Times New Roman" w:hAnsi="Times New Roman" w:cs="Times New Roman"/>
-                <w:color w:val="000000"/>
-                <w:lang w:val="en-US"/>
-              </w:rPr>
-              <w:t xml:space="preserve">01_CO </w:t>
-            </w:r>
-            <w:r>
-              <w:rPr>
-                <w:rFonts w:ascii="Times New Roman" w:hAnsi="Times New Roman" w:cs="Times New Roman"/>
-                <w:color w:val="000000"/>
-              </w:rPr>
-              <w:t>REC 370</w:t>
+              <w:t xml:space="preserve">CS_06_01_CO </w:t>
+            </w:r>
+            <w:r>
+              <w:rPr>
+                <w:rFonts w:cs="Times New Roman"/>
+                <w:color w:val="000000"/>
+                <w:sz w:val="24"/>
+                <w:szCs w:val="24"/>
+              </w:rPr>
+              <w:t>REC210</w:t>
             </w:r>
           </w:p>
         </w:tc>
@@ -156,22 +120,24 @@
       <w:tr>
         <w:tc>
           <w:tcPr>
-            <w:tcW w:w="1393" w:type="dxa"/>
+            <w:tcW w:w="1560" w:type="dxa"/>
           </w:tcPr>
           <w:p>
             <w:pPr>
               <w:rPr>
-                <w:rFonts w:ascii="Times New Roman" w:hAnsi="Times New Roman" w:cs="Times New Roman"/>
-                <w:color w:val="000000"/>
+                <w:rFonts w:cs="Times New Roman"/>
+                <w:color w:val="000000"/>
+                <w:sz w:val="24"/>
+                <w:szCs w:val="24"/>
               </w:rPr>
             </w:pPr>
             <w:r>
               <w:rPr>
-                <w:rFonts w:ascii="Times New Roman" w:hAnsi="Times New Roman" w:cs="Times New Roman"/>
+                <w:rFonts w:cs="Times New Roman"/>
                 <w:b/>
                 <w:color w:val="000000"/>
-                <w:sz w:val="18"/>
-                <w:szCs w:val="18"/>
+                <w:sz w:val="24"/>
+                <w:szCs w:val="24"/>
               </w:rPr>
               <w:t>Ubicación en Aula Planeta</w:t>
             </w:r>
@@ -179,21 +145,52 @@
         </w:tc>
         <w:tc>
           <w:tcPr>
-            <w:tcW w:w="5461" w:type="dxa"/>
+            <w:tcW w:w="7670" w:type="dxa"/>
           </w:tcPr>
           <w:p>
             <w:pPr>
               <w:rPr>
-                <w:rFonts w:ascii="Times New Roman" w:hAnsi="Times New Roman" w:cs="Times New Roman"/>
-                <w:color w:val="000000"/>
+                <w:rFonts w:cs="Times New Roman"/>
+                <w:color w:val="000000"/>
+                <w:sz w:val="24"/>
+                <w:szCs w:val="24"/>
               </w:rPr>
             </w:pPr>
             <w:r>
               <w:rPr>
-                <w:rFonts w:ascii="Times New Roman" w:hAnsi="Times New Roman" w:cs="Times New Roman"/>
-                <w:color w:val="000000"/>
-              </w:rPr>
-              <w:t>5 primaria  6</w:t>
+                <w:rFonts w:cs="Calibri"/>
+                <w:color w:val="000000"/>
+                <w:sz w:val="24"/>
+                <w:szCs w:val="24"/>
+              </w:rPr>
+              <w:t>5° Primaria</w:t>
+            </w:r>
+            <w:r>
+              <w:rPr>
+                <w:rFonts w:cs="Calibri"/>
+                <w:sz w:val="24"/>
+                <w:szCs w:val="24"/>
+                <w:lang w:val="es"/>
+              </w:rPr>
+              <w:t>/Ciencias sociales/Introducción a la historia/</w:t>
+            </w:r>
+            <w:r>
+              <w:rPr>
+                <w:rFonts w:cs="Calibri"/>
+                <w:sz w:val="24"/>
+                <w:szCs w:val="24"/>
+                <w:lang w:val="es"/>
+              </w:rPr>
+              <w:t>Fin de unidad: r</w:t>
+            </w:r>
+            <w:r>
+              <w:rPr>
+                <w:rFonts w:cs="Calibri"/>
+                <w:sz w:val="24"/>
+                <w:szCs w:val="24"/>
+                <w:lang w:val="es"/>
+              </w:rPr>
+              <w:t>epaso</w:t>
             </w:r>
           </w:p>
         </w:tc>
@@ -201,22 +198,24 @@
       <w:tr>
         <w:tc>
           <w:tcPr>
-            <w:tcW w:w="1393" w:type="dxa"/>
+            <w:tcW w:w="1560" w:type="dxa"/>
           </w:tcPr>
           <w:p>
             <w:pPr>
               <w:rPr>
-                <w:rFonts w:ascii="Times New Roman" w:hAnsi="Times New Roman" w:cs="Times New Roman"/>
-                <w:color w:val="000000"/>
+                <w:rFonts w:cs="Times New Roman"/>
+                <w:color w:val="000000"/>
+                <w:sz w:val="24"/>
+                <w:szCs w:val="24"/>
               </w:rPr>
             </w:pPr>
             <w:r>
               <w:rPr>
-                <w:rFonts w:ascii="Times New Roman" w:hAnsi="Times New Roman" w:cs="Times New Roman"/>
+                <w:rFonts w:cs="Times New Roman"/>
                 <w:b/>
                 <w:color w:val="000000"/>
-                <w:sz w:val="18"/>
-                <w:szCs w:val="18"/>
+                <w:sz w:val="24"/>
+                <w:szCs w:val="24"/>
               </w:rPr>
               <w:t>Cambio (descripción o capturas de pantallas)</w:t>
             </w:r>
@@ -224,32 +223,92 @@
         </w:tc>
         <w:tc>
           <w:tcPr>
-            <w:tcW w:w="5461" w:type="dxa"/>
+            <w:tcW w:w="7670" w:type="dxa"/>
           </w:tcPr>
           <w:p>
             <w:pPr>
               <w:rPr>
-                <w:rFonts w:ascii="Times New Roman" w:hAnsi="Times New Roman" w:cs="Times New Roman"/>
-                <w:color w:val="000000"/>
+                <w:rFonts w:cs="Times New Roman"/>
+                <w:color w:val="FF0000"/>
+                <w:sz w:val="24"/>
+                <w:szCs w:val="24"/>
               </w:rPr>
             </w:pPr>
-            <w:hyperlink r:id="rId6" w:history="1">
-              <w:r>
-                <w:rPr>
-                  <w:rStyle w:val="Hipervnculo"/>
-                  <w:rFonts w:ascii="Times New Roman" w:hAnsi="Times New Roman" w:cs="Times New Roman"/>
-                </w:rPr>
-                <w:t>http://profesores.aulaplaneta.com/LoIdRedirect.aspx?LoId=MS_3C_06_Recurso130&amp;IdRecurso=RES-2B3A6D4F0E064E5D9196EDB380A7ECD1</w:t>
-              </w:r>
-            </w:hyperlink>
-          </w:p>
-          <w:p>
-            <w:pPr>
-              <w:rPr>
-                <w:rFonts w:ascii="Times New Roman" w:hAnsi="Times New Roman" w:cs="Times New Roman"/>
-                <w:color w:val="000000"/>
-              </w:rPr>
-            </w:pPr>
+            <w:r>
+              <w:rPr>
+                <w:sz w:val="24"/>
+                <w:szCs w:val="24"/>
+              </w:rPr>
+              <w:t xml:space="preserve">En la instrucción, cambiar </w:t>
+            </w:r>
+            <w:r>
+              <w:rPr>
+                <w:sz w:val="24"/>
+                <w:szCs w:val="24"/>
+              </w:rPr>
+              <w:t>Completa las frases con</w:t>
+            </w:r>
+            <w:r>
+              <w:rPr>
+                <w:color w:val="FF0000"/>
+                <w:sz w:val="24"/>
+                <w:szCs w:val="24"/>
+              </w:rPr>
+              <w:t xml:space="preserve"> </w:t>
+            </w:r>
+            <w:r>
+              <w:rPr>
+                <w:sz w:val="24"/>
+                <w:szCs w:val="24"/>
+              </w:rPr>
+              <w:t>la</w:t>
+            </w:r>
+            <w:r>
+              <w:rPr>
+                <w:color w:val="FF0000"/>
+                <w:sz w:val="24"/>
+                <w:szCs w:val="24"/>
+              </w:rPr>
+              <w:t xml:space="preserve"> “opción adecuada” </w:t>
+            </w:r>
+            <w:r>
+              <w:rPr>
+                <w:sz w:val="24"/>
+                <w:szCs w:val="24"/>
+              </w:rPr>
+              <w:t>por</w:t>
+            </w:r>
+            <w:r>
+              <w:rPr>
+                <w:color w:val="FF0000"/>
+                <w:sz w:val="24"/>
+                <w:szCs w:val="24"/>
+              </w:rPr>
+              <w:t xml:space="preserve"> “r</w:t>
+            </w:r>
+            <w:r>
+              <w:rPr>
+                <w:color w:val="FF0000"/>
+                <w:sz w:val="24"/>
+                <w:szCs w:val="24"/>
+              </w:rPr>
+              <w:t>espuesta correcta</w:t>
+            </w:r>
+            <w:r>
+              <w:rPr>
+                <w:color w:val="FF0000"/>
+                <w:sz w:val="24"/>
+                <w:szCs w:val="24"/>
+              </w:rPr>
+              <w:t>”</w:t>
+            </w:r>
+            <w:r>
+              <w:rPr>
+                <w:sz w:val="24"/>
+                <w:szCs w:val="24"/>
+              </w:rPr>
+              <w:t>.</w:t>
+            </w:r>
           </w:p>
           <w:p>
             <w:pPr>
@@ -257,15 +316,16 @@
               <w:spacing w:line="360" w:lineRule="auto"/>
               <w:jc w:val="both"/>
               <w:rPr>
-                <w:rFonts w:ascii="Arial" w:hAnsi="Arial" w:cs="Arial"/>
+                <w:rFonts w:asciiTheme="minorHAnsi" w:hAnsiTheme="minorHAnsi" w:cs="Arial"/>
               </w:rPr>
             </w:pPr>
             <w:r>
               <w:rPr>
+                <w:rFonts w:asciiTheme="minorHAnsi" w:hAnsiTheme="minorHAnsi"/>
                 <w:noProof/>
               </w:rPr>
               <w:drawing>
-                <wp:inline distT="0" distB="0" distL="0" distR="0" wp14:anchorId="3597F63B" wp14:editId="21CE0D1A">
+                <wp:inline distT="0" distB="0" distL="0" distR="0" wp14:anchorId="5746CE7B" wp14:editId="526C2EA2">
                   <wp:extent cx="5612130" cy="3507740"/>
                   <wp:effectExtent l="0" t="0" r="7620" b="0"/>
                   <wp:docPr id="11" name="Imagen 11"/>
@@ -280,7 +340,7 @@
                           <pic:cNvPicPr/>
                         </pic:nvPicPr>
                         <pic:blipFill>
-                          <a:blip r:embed="rId7"/>
+                          <a:blip r:embed="rId6"/>
                           <a:stretch>
                             <a:fillRect/>
                           </a:stretch>
@@ -301,120 +361,146 @@
               </w:drawing>
             </w:r>
           </w:p>
+        </w:tc>
+      </w:tr>
+      <w:tr>
+        <w:tc>
+          <w:tcPr>
+            <w:tcW w:w="1560" w:type="dxa"/>
+          </w:tcPr>
           <w:p>
             <w:pPr>
-              <w:pStyle w:val="tab1"/>
-              <w:spacing w:line="360" w:lineRule="auto"/>
-              <w:jc w:val="both"/>
-              <w:rPr>
-                <w:color w:val="000000"/>
+              <w:rPr>
+                <w:rFonts w:cs="Times New Roman"/>
+                <w:b/>
+                <w:color w:val="000000"/>
+                <w:sz w:val="24"/>
+                <w:szCs w:val="24"/>
               </w:rPr>
             </w:pPr>
+            <w:r>
+              <w:rPr>
+                <w:rFonts w:cs="Times New Roman"/>
+                <w:b/>
+                <w:color w:val="000000"/>
+                <w:sz w:val="24"/>
+                <w:szCs w:val="24"/>
+              </w:rPr>
+              <w:t>Título</w:t>
+            </w:r>
           </w:p>
+        </w:tc>
+        <w:tc>
+          <w:tcPr>
+            <w:tcW w:w="7670" w:type="dxa"/>
+          </w:tcPr>
           <w:p>
             <w:pPr>
-              <w:pStyle w:val="tab1"/>
-              <w:spacing w:line="360" w:lineRule="auto"/>
-              <w:jc w:val="both"/>
-              <w:rPr>
-                <w:color w:val="000000"/>
+              <w:rPr>
+                <w:rFonts w:cs="Times New Roman"/>
+                <w:color w:val="000000"/>
+                <w:sz w:val="24"/>
+                <w:szCs w:val="24"/>
               </w:rPr>
             </w:pPr>
+            <w:r>
+              <w:rPr>
+                <w:rFonts w:cs="Times New Roman"/>
+                <w:color w:val="000000"/>
+                <w:sz w:val="24"/>
+                <w:szCs w:val="24"/>
+              </w:rPr>
+              <w:t>E</w:t>
+            </w:r>
+            <w:r>
+              <w:rPr>
+                <w:rFonts w:cs="Times New Roman"/>
+                <w:color w:val="000000"/>
+                <w:sz w:val="24"/>
+                <w:szCs w:val="24"/>
+              </w:rPr>
+              <w:t>valuación</w:t>
+            </w:r>
           </w:p>
         </w:tc>
       </w:tr>
       <w:tr>
         <w:tc>
           <w:tcPr>
-            <w:tcW w:w="1393" w:type="dxa"/>
+            <w:tcW w:w="1560" w:type="dxa"/>
           </w:tcPr>
           <w:p>
             <w:pPr>
               <w:rPr>
-                <w:rFonts w:ascii="Times New Roman" w:hAnsi="Times New Roman" w:cs="Times New Roman"/>
+                <w:rFonts w:cs="Times New Roman"/>
                 <w:b/>
                 <w:color w:val="000000"/>
-                <w:sz w:val="18"/>
-                <w:szCs w:val="18"/>
+                <w:sz w:val="24"/>
+                <w:szCs w:val="24"/>
               </w:rPr>
             </w:pPr>
             <w:r>
               <w:rPr>
-                <w:rFonts w:ascii="Times New Roman" w:hAnsi="Times New Roman" w:cs="Times New Roman"/>
+                <w:rFonts w:cs="Times New Roman"/>
                 <w:b/>
                 <w:color w:val="000000"/>
-                <w:sz w:val="18"/>
-                <w:szCs w:val="18"/>
-              </w:rPr>
-              <w:t>Título</w:t>
+                <w:sz w:val="24"/>
+                <w:szCs w:val="24"/>
+              </w:rPr>
+              <w:t>Descripción</w:t>
             </w:r>
           </w:p>
         </w:tc>
         <w:tc>
           <w:tcPr>
-            <w:tcW w:w="5461" w:type="dxa"/>
+            <w:tcW w:w="7670" w:type="dxa"/>
           </w:tcPr>
           <w:p>
             <w:pPr>
               <w:rPr>
-                <w:rFonts w:ascii="Times New Roman" w:hAnsi="Times New Roman" w:cs="Times New Roman"/>
-                <w:color w:val="000000"/>
+                <w:rFonts w:cs="Times New Roman"/>
+                <w:color w:val="000000"/>
+                <w:sz w:val="24"/>
+                <w:szCs w:val="24"/>
               </w:rPr>
             </w:pPr>
             <w:r>
               <w:rPr>
-                <w:rFonts w:ascii="Times New Roman" w:hAnsi="Times New Roman" w:cs="Times New Roman"/>
-                <w:color w:val="000000"/>
-              </w:rPr>
-              <w:t>Autoevaluación</w:t>
-            </w:r>
-          </w:p>
-        </w:tc>
-      </w:tr>
-      <w:tr>
-        <w:tc>
-          <w:tcPr>
-            <w:tcW w:w="1393" w:type="dxa"/>
-          </w:tcPr>
-          <w:p>
-            <w:pPr>
-              <w:rPr>
-                <w:rFonts w:ascii="Times New Roman" w:hAnsi="Times New Roman" w:cs="Times New Roman"/>
-                <w:b/>
-                <w:color w:val="000000"/>
-                <w:sz w:val="18"/>
-                <w:szCs w:val="18"/>
-              </w:rPr>
-            </w:pPr>
-            <w:r>
-              <w:rPr>
-                <w:rFonts w:ascii="Times New Roman" w:hAnsi="Times New Roman" w:cs="Times New Roman"/>
-                <w:b/>
-                <w:color w:val="000000"/>
-                <w:sz w:val="18"/>
-                <w:szCs w:val="18"/>
-              </w:rPr>
-              <w:t>Descripción</w:t>
-            </w:r>
-          </w:p>
-        </w:tc>
-        <w:tc>
-          <w:tcPr>
-            <w:tcW w:w="5461" w:type="dxa"/>
-          </w:tcPr>
-          <w:p>
-            <w:pPr>
-              <w:rPr>
-                <w:rFonts w:ascii="Times New Roman" w:hAnsi="Times New Roman" w:cs="Times New Roman"/>
-                <w:color w:val="000000"/>
-              </w:rPr>
-            </w:pPr>
-            <w:r>
-              <w:rPr>
-                <w:rFonts w:ascii="Times New Roman" w:hAnsi="Times New Roman" w:cs="Times New Roman"/>
-                <w:color w:val="000000"/>
-              </w:rPr>
-              <w:t>Evalúa tus conocimientos sobre el tema La Historia</w:t>
+                <w:rFonts w:cs="Times New Roman"/>
+                <w:color w:val="000000"/>
+                <w:sz w:val="24"/>
+                <w:szCs w:val="24"/>
+              </w:rPr>
+              <w:t>Ejercicio de completar las frases con la opción correcta</w:t>
+            </w:r>
+            <w:r>
+              <w:rPr>
+                <w:rFonts w:cs="Times New Roman"/>
+                <w:color w:val="000000"/>
+                <w:sz w:val="24"/>
+                <w:szCs w:val="24"/>
+              </w:rPr>
+              <w:t xml:space="preserve"> para evaluar tus conocimientos sobre </w:t>
+            </w:r>
+            <w:r>
+              <w:rPr>
+                <w:rFonts w:cs="Times New Roman"/>
+                <w:color w:val="000000"/>
+                <w:sz w:val="24"/>
+                <w:szCs w:val="24"/>
+              </w:rPr>
+              <w:t>el tema La h</w:t>
+            </w:r>
+            <w:bookmarkStart w:id="0" w:name="_GoBack"/>
+            <w:bookmarkEnd w:id="0"/>
+            <w:r>
+              <w:rPr>
+                <w:rFonts w:cs="Times New Roman"/>
+                <w:color w:val="000000"/>
+                <w:sz w:val="24"/>
+                <w:szCs w:val="24"/>
+              </w:rPr>
+              <w:t>istoria</w:t>
             </w:r>
           </w:p>
         </w:tc>
@@ -422,106 +508,12 @@
     </w:tbl>
     <w:p>
       <w:pPr>
-        <w:spacing w:after="0"/>
         <w:rPr>
-          <w:rFonts w:ascii="Times" w:hAnsi="Times"/>
+          <w:sz w:val="24"/>
+          <w:szCs w:val="24"/>
         </w:rPr>
       </w:pPr>
     </w:p>
-    <w:p>
-      <w:pPr>
-        <w:spacing w:after="0"/>
-        <w:rPr>
-          <w:rFonts w:ascii="Times" w:hAnsi="Times"/>
-        </w:rPr>
-      </w:pPr>
-    </w:p>
-    <w:p>
-      <w:pPr>
-        <w:pStyle w:val="Ttulo4"/>
-        <w:rPr>
-          <w:rFonts w:ascii="Arial" w:hAnsi="Arial" w:cs="Arial"/>
-          <w:b w:val="0"/>
-          <w:i w:val="0"/>
-        </w:rPr>
-      </w:pPr>
-      <w:r>
-        <w:rPr>
-          <w:rFonts w:ascii="Arial" w:hAnsi="Arial" w:cs="Arial"/>
-          <w:b w:val="0"/>
-          <w:i w:val="0"/>
-          <w:color w:val="auto"/>
-        </w:rPr>
-        <w:lastRenderedPageBreak/>
-        <w:t>Webs de referencia</w:t>
-      </w:r>
-    </w:p>
-    <w:p>
-      <w:pPr>
-        <w:numPr>
-          <w:ilvl w:val="0"/>
-          <w:numId w:val="5"/>
-        </w:numPr>
-        <w:spacing w:before="100" w:beforeAutospacing="1" w:after="100" w:afterAutospacing="1" w:line="240" w:lineRule="auto"/>
-      </w:pPr>
-      <w:hyperlink r:id="rId8" w:tgtFrame="_blank" w:history="1">
-        <w:r>
-          <w:rPr>
-            <w:rStyle w:val="Hipervnculo"/>
-          </w:rPr>
-          <w:t>Introducción a la historia, recurso para entender qué es la Historia y para qué sirve. Centro para la Innovación y el Desarrollo de la Educación a Distancia (Ministerio de Educación, Cultura y Deporte).</w:t>
-        </w:r>
-      </w:hyperlink>
-    </w:p>
-    <w:p>
-      <w:pPr>
-        <w:numPr>
-          <w:ilvl w:val="0"/>
-          <w:numId w:val="5"/>
-        </w:numPr>
-        <w:spacing w:before="100" w:beforeAutospacing="1" w:after="100" w:afterAutospacing="1" w:line="240" w:lineRule="auto"/>
-      </w:pPr>
-      <w:hyperlink r:id="rId9" w:tgtFrame="_blank" w:history="1">
-        <w:r>
-          <w:rPr>
-            <w:rStyle w:val="Hipervnculo"/>
-          </w:rPr>
-          <w:t xml:space="preserve">Las etapas de la historia, recurso para conocer los aspectos más destacados de cada edad histórica del portal educativo </w:t>
-        </w:r>
-        <w:proofErr w:type="spellStart"/>
-        <w:r>
-          <w:rPr>
-            <w:rStyle w:val="Hipervnculo"/>
-          </w:rPr>
-          <w:t>Averroes</w:t>
-        </w:r>
-        <w:proofErr w:type="spellEnd"/>
-        <w:r>
-          <w:rPr>
-            <w:rStyle w:val="Hipervnculo"/>
-          </w:rPr>
-          <w:t>, de la Junta de Andalucía.</w:t>
-        </w:r>
-      </w:hyperlink>
-    </w:p>
-    <w:p>
-      <w:pPr>
-        <w:spacing w:after="0"/>
-        <w:rPr>
-          <w:rFonts w:ascii="Times" w:hAnsi="Times"/>
-        </w:rPr>
-      </w:pPr>
-    </w:p>
-    <w:p>
-      <w:pPr>
-        <w:spacing w:after="0"/>
-        <w:rPr>
-          <w:rFonts w:ascii="Times" w:hAnsi="Times"/>
-        </w:rPr>
-      </w:pPr>
-    </w:p>
-    <w:p/>
-    <w:p/>
     <w:sectPr>
       <w:pgSz w:w="12240" w:h="15840"/>
       <w:pgMar w:top="1417" w:right="1701" w:bottom="1417" w:left="1701" w:header="708" w:footer="708" w:gutter="0"/>
@@ -1473,6 +1465,18 @@
       <w:lang w:eastAsia="es-CO"/>
     </w:rPr>
   </w:style>
+  <w:style w:type="character" w:styleId="Hipervnculovisitado">
+    <w:name w:val="FollowedHyperlink"/>
+    <w:basedOn w:val="Fuentedeprrafopredeter"/>
+    <w:uiPriority w:val="99"/>
+    <w:semiHidden/>
+    <w:unhideWhenUsed/>
+    <w:rsid w:val="00A17BA3"/>
+    <w:rPr>
+      <w:color w:val="800080" w:themeColor="followedHyperlink"/>
+      <w:u w:val="single"/>
+    </w:rPr>
+  </w:style>
 </w:styles>
 </file>
 
@@ -1794,6 +1798,18 @@
       <w:sz w:val="24"/>
       <w:szCs w:val="24"/>
       <w:lang w:eastAsia="es-CO"/>
+    </w:rPr>
+  </w:style>
+  <w:style w:type="character" w:styleId="Hipervnculovisitado">
+    <w:name w:val="FollowedHyperlink"/>
+    <w:basedOn w:val="Fuentedeprrafopredeter"/>
+    <w:uiPriority w:val="99"/>
+    <w:semiHidden/>
+    <w:unhideWhenUsed/>
+    <w:rsid w:val="00A17BA3"/>
+    <w:rPr>
+      <w:color w:val="800080" w:themeColor="followedHyperlink"/>
+      <w:u w:val="single"/>
     </w:rPr>
   </w:style>
 </w:styles>

</xml_diff>

<commit_message>
Versión final de CS_06_01_CO sin .mm
Versión final guion sin mapa conceptual + lo que llevo de CS_06_04_CO
</commit_message>
<xml_diff>
--- a/fuentes/contenidos/grado06/guion01/Evaluacion_CS_06_01_CO.docx
+++ b/fuentes/contenidos/grado06/guion01/Evaluacion_CS_06_01_CO.docx
@@ -234,81 +234,6 @@
                 <w:szCs w:val="24"/>
               </w:rPr>
             </w:pPr>
-            <w:r>
-              <w:rPr>
-                <w:sz w:val="24"/>
-                <w:szCs w:val="24"/>
-              </w:rPr>
-              <w:t xml:space="preserve">En la instrucción, cambiar </w:t>
-            </w:r>
-            <w:r>
-              <w:rPr>
-                <w:sz w:val="24"/>
-                <w:szCs w:val="24"/>
-              </w:rPr>
-              <w:t>Completa las frases con</w:t>
-            </w:r>
-            <w:r>
-              <w:rPr>
-                <w:color w:val="FF0000"/>
-                <w:sz w:val="24"/>
-                <w:szCs w:val="24"/>
-              </w:rPr>
-              <w:t xml:space="preserve"> </w:t>
-            </w:r>
-            <w:r>
-              <w:rPr>
-                <w:sz w:val="24"/>
-                <w:szCs w:val="24"/>
-              </w:rPr>
-              <w:t>la</w:t>
-            </w:r>
-            <w:r>
-              <w:rPr>
-                <w:color w:val="FF0000"/>
-                <w:sz w:val="24"/>
-                <w:szCs w:val="24"/>
-              </w:rPr>
-              <w:t xml:space="preserve"> “opción adecuada” </w:t>
-            </w:r>
-            <w:r>
-              <w:rPr>
-                <w:sz w:val="24"/>
-                <w:szCs w:val="24"/>
-              </w:rPr>
-              <w:t>por</w:t>
-            </w:r>
-            <w:r>
-              <w:rPr>
-                <w:color w:val="FF0000"/>
-                <w:sz w:val="24"/>
-                <w:szCs w:val="24"/>
-              </w:rPr>
-              <w:t xml:space="preserve"> “r</w:t>
-            </w:r>
-            <w:r>
-              <w:rPr>
-                <w:color w:val="FF0000"/>
-                <w:sz w:val="24"/>
-                <w:szCs w:val="24"/>
-              </w:rPr>
-              <w:t>espuesta correcta</w:t>
-            </w:r>
-            <w:r>
-              <w:rPr>
-                <w:color w:val="FF0000"/>
-                <w:sz w:val="24"/>
-                <w:szCs w:val="24"/>
-              </w:rPr>
-              <w:t>”</w:t>
-            </w:r>
-            <w:r>
-              <w:rPr>
-                <w:sz w:val="24"/>
-                <w:szCs w:val="24"/>
-              </w:rPr>
-              <w:t>.</w:t>
-            </w:r>
           </w:p>
           <w:p>
             <w:pPr>
@@ -325,7 +250,7 @@
                 <w:noProof/>
               </w:rPr>
               <w:drawing>
-                <wp:inline distT="0" distB="0" distL="0" distR="0" wp14:anchorId="5746CE7B" wp14:editId="526C2EA2">
+                <wp:inline distT="0" distB="0" distL="0" distR="0" wp14:anchorId="13713F30" wp14:editId="7A91D326">
                   <wp:extent cx="5612130" cy="3507740"/>
                   <wp:effectExtent l="0" t="0" r="7620" b="0"/>
                   <wp:docPr id="11" name="Imagen 11"/>
@@ -471,8 +396,19 @@
                 <w:sz w:val="24"/>
                 <w:szCs w:val="24"/>
               </w:rPr>
-              <w:t>Ejercicio de completar las frases con la opción correcta</w:t>
+              <w:t>Ejercicio de completar l</w:t>
             </w:r>
+            <w:r>
+              <w:rPr>
+                <w:rFonts w:cs="Times New Roman"/>
+                <w:color w:val="000000"/>
+                <w:sz w:val="24"/>
+                <w:szCs w:val="24"/>
+              </w:rPr>
+              <w:t>as frases con la opción adecuada</w:t>
+            </w:r>
+            <w:bookmarkStart w:id="0" w:name="_GoBack"/>
+            <w:bookmarkEnd w:id="0"/>
             <w:r>
               <w:rPr>
                 <w:rFonts w:cs="Times New Roman"/>
@@ -491,8 +427,6 @@
               </w:rPr>
               <w:t>el tema La h</w:t>
             </w:r>
-            <w:bookmarkStart w:id="0" w:name="_GoBack"/>
-            <w:bookmarkEnd w:id="0"/>
             <w:r>
               <w:rPr>
                 <w:rFonts w:cs="Times New Roman"/>
@@ -522,6 +456,12 @@
     </w:sectPr>
   </w:body>
 </w:document>
+</file>
+
+<file path=word/commentsExtended.xml><?xml version="1.0" encoding="utf-8"?>
+<w15:commentsEx xmlns:wpc="http://schemas.microsoft.com/office/word/2010/wordprocessingCanvas" xmlns:mc="http://schemas.openxmlformats.org/markup-compatibility/2006" xmlns:o="urn:schemas-microsoft-com:office:office" xmlns:r="http://schemas.openxmlformats.org/officeDocument/2006/relationships" xmlns:m="http://schemas.openxmlformats.org/officeDocument/2006/math" xmlns:v="urn:schemas-microsoft-com:vml" xmlns:wp14="http://schemas.microsoft.com/office/word/2010/wordprocessingDrawing" xmlns:wp="http://schemas.openxmlformats.org/drawingml/2006/wordprocessingDrawing" xmlns:w10="urn:schemas-microsoft-com:office:word" xmlns:w="http://schemas.openxmlformats.org/wordprocessingml/2006/main" xmlns:w14="http://schemas.microsoft.com/office/word/2010/wordml" xmlns:w15="http://schemas.microsoft.com/office/word/2012/wordml" xmlns:wpg="http://schemas.microsoft.com/office/word/2010/wordprocessingGroup" xmlns:wpi="http://schemas.microsoft.com/office/word/2010/wordprocessingInk" xmlns:wne="http://schemas.microsoft.com/office/word/2006/wordml" xmlns:wps="http://schemas.microsoft.com/office/word/2010/wordprocessingShape" mc:Ignorable="w14 w15 wp14">
+  <w15:commentEx w15:paraId="09BA5134" w15:done="0"/>
+</w15:commentsEx>
 </file>
 
 <file path=word/numbering.xml><?xml version="1.0" encoding="utf-8"?>
@@ -1143,6 +1083,14 @@
     <w:abstractNumId w:val="0"/>
   </w:num>
 </w:numbering>
+</file>
+
+<file path=word/people.xml><?xml version="1.0" encoding="utf-8"?>
+<w15:people xmlns:wpc="http://schemas.microsoft.com/office/word/2010/wordprocessingCanvas" xmlns:mc="http://schemas.openxmlformats.org/markup-compatibility/2006" xmlns:o="urn:schemas-microsoft-com:office:office" xmlns:r="http://schemas.openxmlformats.org/officeDocument/2006/relationships" xmlns:m="http://schemas.openxmlformats.org/officeDocument/2006/math" xmlns:v="urn:schemas-microsoft-com:vml" xmlns:wp14="http://schemas.microsoft.com/office/word/2010/wordprocessingDrawing" xmlns:wp="http://schemas.openxmlformats.org/drawingml/2006/wordprocessingDrawing" xmlns:w10="urn:schemas-microsoft-com:office:word" xmlns:w="http://schemas.openxmlformats.org/wordprocessingml/2006/main" xmlns:w14="http://schemas.microsoft.com/office/word/2010/wordml" xmlns:w15="http://schemas.microsoft.com/office/word/2012/wordml" xmlns:wpg="http://schemas.microsoft.com/office/word/2010/wordprocessingGroup" xmlns:wpi="http://schemas.microsoft.com/office/word/2010/wordprocessingInk" xmlns:wne="http://schemas.microsoft.com/office/word/2006/wordml" xmlns:wps="http://schemas.microsoft.com/office/word/2010/wordprocessingShape" mc:Ignorable="w14 w15 wp14">
+  <w15:person w15:author="MCMarquez">
+    <w15:presenceInfo w15:providerId="None" w15:userId="MCMarquez"/>
+  </w15:person>
+</w15:people>
 </file>
 
 <file path=word/styles.xml><?xml version="1.0" encoding="utf-8"?>
@@ -1477,6 +1425,74 @@
       <w:u w:val="single"/>
     </w:rPr>
   </w:style>
+  <w:style w:type="character" w:styleId="Refdecomentario">
+    <w:name w:val="annotation reference"/>
+    <w:basedOn w:val="Fuentedeprrafopredeter"/>
+    <w:uiPriority w:val="99"/>
+    <w:semiHidden/>
+    <w:unhideWhenUsed/>
+    <w:rsid w:val="00697136"/>
+    <w:rPr>
+      <w:sz w:val="16"/>
+      <w:szCs w:val="16"/>
+    </w:rPr>
+  </w:style>
+  <w:style w:type="paragraph" w:styleId="Textocomentario">
+    <w:name w:val="annotation text"/>
+    <w:basedOn w:val="Normal"/>
+    <w:link w:val="TextocomentarioCar"/>
+    <w:uiPriority w:val="99"/>
+    <w:semiHidden/>
+    <w:unhideWhenUsed/>
+    <w:rsid w:val="00697136"/>
+    <w:pPr>
+      <w:spacing w:line="240" w:lineRule="auto"/>
+    </w:pPr>
+    <w:rPr>
+      <w:sz w:val="20"/>
+      <w:szCs w:val="20"/>
+    </w:rPr>
+  </w:style>
+  <w:style w:type="character" w:customStyle="1" w:styleId="TextocomentarioCar">
+    <w:name w:val="Texto comentario Car"/>
+    <w:basedOn w:val="Fuentedeprrafopredeter"/>
+    <w:link w:val="Textocomentario"/>
+    <w:uiPriority w:val="99"/>
+    <w:semiHidden/>
+    <w:rsid w:val="00697136"/>
+    <w:rPr>
+      <w:sz w:val="20"/>
+      <w:szCs w:val="20"/>
+    </w:rPr>
+  </w:style>
+  <w:style w:type="paragraph" w:styleId="Asuntodelcomentario">
+    <w:name w:val="annotation subject"/>
+    <w:basedOn w:val="Textocomentario"/>
+    <w:next w:val="Textocomentario"/>
+    <w:link w:val="AsuntodelcomentarioCar"/>
+    <w:uiPriority w:val="99"/>
+    <w:semiHidden/>
+    <w:unhideWhenUsed/>
+    <w:rsid w:val="00697136"/>
+    <w:rPr>
+      <w:b/>
+      <w:bCs/>
+    </w:rPr>
+  </w:style>
+  <w:style w:type="character" w:customStyle="1" w:styleId="AsuntodelcomentarioCar">
+    <w:name w:val="Asunto del comentario Car"/>
+    <w:basedOn w:val="TextocomentarioCar"/>
+    <w:link w:val="Asuntodelcomentario"/>
+    <w:uiPriority w:val="99"/>
+    <w:semiHidden/>
+    <w:rsid w:val="00697136"/>
+    <w:rPr>
+      <w:b/>
+      <w:bCs/>
+      <w:sz w:val="20"/>
+      <w:szCs w:val="20"/>
+    </w:rPr>
+  </w:style>
 </w:styles>
 </file>
 
@@ -1810,6 +1826,74 @@
     <w:rPr>
       <w:color w:val="800080" w:themeColor="followedHyperlink"/>
       <w:u w:val="single"/>
+    </w:rPr>
+  </w:style>
+  <w:style w:type="character" w:styleId="Refdecomentario">
+    <w:name w:val="annotation reference"/>
+    <w:basedOn w:val="Fuentedeprrafopredeter"/>
+    <w:uiPriority w:val="99"/>
+    <w:semiHidden/>
+    <w:unhideWhenUsed/>
+    <w:rsid w:val="00697136"/>
+    <w:rPr>
+      <w:sz w:val="16"/>
+      <w:szCs w:val="16"/>
+    </w:rPr>
+  </w:style>
+  <w:style w:type="paragraph" w:styleId="Textocomentario">
+    <w:name w:val="annotation text"/>
+    <w:basedOn w:val="Normal"/>
+    <w:link w:val="TextocomentarioCar"/>
+    <w:uiPriority w:val="99"/>
+    <w:semiHidden/>
+    <w:unhideWhenUsed/>
+    <w:rsid w:val="00697136"/>
+    <w:pPr>
+      <w:spacing w:line="240" w:lineRule="auto"/>
+    </w:pPr>
+    <w:rPr>
+      <w:sz w:val="20"/>
+      <w:szCs w:val="20"/>
+    </w:rPr>
+  </w:style>
+  <w:style w:type="character" w:customStyle="1" w:styleId="TextocomentarioCar">
+    <w:name w:val="Texto comentario Car"/>
+    <w:basedOn w:val="Fuentedeprrafopredeter"/>
+    <w:link w:val="Textocomentario"/>
+    <w:uiPriority w:val="99"/>
+    <w:semiHidden/>
+    <w:rsid w:val="00697136"/>
+    <w:rPr>
+      <w:sz w:val="20"/>
+      <w:szCs w:val="20"/>
+    </w:rPr>
+  </w:style>
+  <w:style w:type="paragraph" w:styleId="Asuntodelcomentario">
+    <w:name w:val="annotation subject"/>
+    <w:basedOn w:val="Textocomentario"/>
+    <w:next w:val="Textocomentario"/>
+    <w:link w:val="AsuntodelcomentarioCar"/>
+    <w:uiPriority w:val="99"/>
+    <w:semiHidden/>
+    <w:unhideWhenUsed/>
+    <w:rsid w:val="00697136"/>
+    <w:rPr>
+      <w:b/>
+      <w:bCs/>
+    </w:rPr>
+  </w:style>
+  <w:style w:type="character" w:customStyle="1" w:styleId="AsuntodelcomentarioCar">
+    <w:name w:val="Asunto del comentario Car"/>
+    <w:basedOn w:val="TextocomentarioCar"/>
+    <w:link w:val="Asuntodelcomentario"/>
+    <w:uiPriority w:val="99"/>
+    <w:semiHidden/>
+    <w:rsid w:val="00697136"/>
+    <w:rPr>
+      <w:b/>
+      <w:bCs/>
+      <w:sz w:val="20"/>
+      <w:szCs w:val="20"/>
     </w:rPr>
   </w:style>
 </w:styles>

</xml_diff>